<commit_message>
ML 11.5 #1 Q2-3
</commit_message>
<xml_diff>
--- a/Course Notes/11 - Machine Learning/Introduction to Unsupervised Learning.docx
+++ b/Course Notes/11 - Machine Learning/Introduction to Unsupervised Learning.docx
@@ -358,11 +358,17 @@
     </w:p>
     <w:p>
       <w:pPr>
-        <w:pStyle w:val="ListParagraph"/>
-        <w:numPr>
-          <w:ilvl w:val="0"/>
-          <w:numId w:val="6"/>
-        </w:numPr>
+        <w:pStyle w:val="Heading6"/>
+      </w:pPr>
+      <w:r>
+        <w:t>When We Don’t Have Labels?</w:t>
+      </w:r>
+      <w:bookmarkStart w:id="0" w:name="_GoBack"/>
+      <w:bookmarkEnd w:id="0"/>
+    </w:p>
+    <w:p>
+      <w:pPr>
+        <w:pStyle w:val="Heading7"/>
       </w:pPr>
       <w:r>
         <w:t>‘Knee’ or “Elbow” Method</w:t>
@@ -419,6 +425,62 @@
     </w:p>
     <w:p>
       <w:pPr>
+        <w:pStyle w:val="Heading7"/>
+      </w:pPr>
+      <w:r>
+        <w:t>Silhouette Method</w:t>
+      </w:r>
+    </w:p>
+    <w:p>
+      <w:pPr>
+        <w:pStyle w:val="Heading7"/>
+      </w:pPr>
+      <w:r>
+        <w:t>Gap Statistic</w:t>
+      </w:r>
+    </w:p>
+    <w:p>
+      <w:pPr>
+        <w:pStyle w:val="Heading6"/>
+      </w:pPr>
+      <w:r>
+        <w:t>When We Do Have Labels?</w:t>
+      </w:r>
+    </w:p>
+    <w:p>
+      <w:pPr>
+        <w:pStyle w:val="Heading7"/>
+      </w:pPr>
+      <w:r>
+        <w:t>Adjusted Rand Index</w:t>
+      </w:r>
+    </w:p>
+    <w:p>
+      <w:pPr>
+        <w:pStyle w:val="Heading7"/>
+      </w:pPr>
+      <w:r>
+        <w:t>Mutual Information</w:t>
+      </w:r>
+    </w:p>
+    <w:p>
+      <w:pPr>
+        <w:pStyle w:val="Heading7"/>
+      </w:pPr>
+      <w:r>
+        <w:t>V-Measure</w:t>
+      </w:r>
+    </w:p>
+    <w:p>
+      <w:pPr>
+        <w:pStyle w:val="Heading7"/>
+      </w:pPr>
+      <w:r>
+        <w:t>Fowlkes-Mallows Index</w:t>
+      </w:r>
+    </w:p>
+    <w:p>
+      <w:pPr>
         <w:pStyle w:val="Heading5"/>
       </w:pPr>
       <w:r>
@@ -559,6 +621,7 @@
         <w:pStyle w:val="Heading4"/>
       </w:pPr>
       <w:r>
+        <w:lastRenderedPageBreak/>
         <w:t>Mean Shift</w:t>
       </w:r>
     </w:p>
@@ -675,7 +738,6 @@
         </w:numPr>
       </w:pPr>
       <w:r>
-        <w:lastRenderedPageBreak/>
         <w:t>Computational expensive</w:t>
       </w:r>
     </w:p>
@@ -981,6 +1043,7 @@
         <w:pStyle w:val="Heading3"/>
       </w:pPr>
       <w:r>
+        <w:lastRenderedPageBreak/>
         <w:t>Stability</w:t>
       </w:r>
     </w:p>
@@ -1097,7 +1160,6 @@
         <w:pStyle w:val="Heading1"/>
       </w:pPr>
       <w:r>
-        <w:lastRenderedPageBreak/>
         <w:t>Unsupervised Learning</w:t>
       </w:r>
     </w:p>
@@ -1315,6 +1377,7 @@
         <w:pStyle w:val="Heading4"/>
       </w:pPr>
       <w:r>
+        <w:lastRenderedPageBreak/>
         <w:t xml:space="preserve">Cluster </w:t>
       </w:r>
       <w:proofErr w:type="spellStart"/>
@@ -1414,7 +1477,6 @@
         </w:numPr>
       </w:pPr>
       <w:r>
-        <w:lastRenderedPageBreak/>
         <w:t>Great for inspecting datasets</w:t>
       </w:r>
     </w:p>
@@ -1574,6 +1636,7 @@
         <w:pStyle w:val="Heading3"/>
       </w:pPr>
       <w:r>
+        <w:lastRenderedPageBreak/>
         <w:t>Principal Component Analysis</w:t>
       </w:r>
     </w:p>
@@ -1726,7 +1789,6 @@
         </w:numPr>
       </w:pPr>
       <w:r>
-        <w:lastRenderedPageBreak/>
         <w:t>PCA aligns principal components with the axes</w:t>
       </w:r>
     </w:p>
@@ -1915,6 +1977,7 @@
         <w:rPr>
           <w:noProof/>
         </w:rPr>
+        <w:lastRenderedPageBreak/>
         <w:t>Dimension Reduction with PCA</w:t>
       </w:r>
     </w:p>
@@ -2149,7 +2212,6 @@
         <w:rPr>
           <w:noProof/>
         </w:rPr>
-        <w:lastRenderedPageBreak/>
         <w:drawing>
           <wp:inline distT="0" distB="0" distL="0" distR="0" wp14:anchorId="2FF30A8A" wp14:editId="1ADE9C3F">
             <wp:extent cx="5295900" cy="1876425"/>
@@ -2370,6 +2432,7 @@
         <w:rPr>
           <w:noProof/>
         </w:rPr>
+        <w:lastRenderedPageBreak/>
         <w:drawing>
           <wp:inline distT="0" distB="0" distL="0" distR="0" wp14:anchorId="1A86CC0B" wp14:editId="51C65B7F">
             <wp:extent cx="2905125" cy="1714500"/>
@@ -2488,7 +2551,6 @@
         <w:pStyle w:val="Heading4"/>
       </w:pPr>
       <w:r>
-        <w:lastRenderedPageBreak/>
         <w:t>Sample Reconstruction</w:t>
       </w:r>
     </w:p>
@@ -2759,6 +2821,7 @@
         <w:pStyle w:val="Heading4"/>
       </w:pPr>
       <w:r>
+        <w:lastRenderedPageBreak/>
         <w:t>Visualizing samples</w:t>
       </w:r>
     </w:p>
@@ -2809,7 +2872,6 @@
         <w:pStyle w:val="Heading3"/>
       </w:pPr>
       <w:r>
-        <w:lastRenderedPageBreak/>
         <w:t>Building recommender systems using NMF</w:t>
       </w:r>
     </w:p>
@@ -3084,6 +3146,7 @@
         <w:rPr>
           <w:noProof/>
         </w:rPr>
+        <w:lastRenderedPageBreak/>
         <w:drawing>
           <wp:inline distT="0" distB="0" distL="0" distR="0" wp14:anchorId="0B546269" wp14:editId="7F7668EF">
             <wp:extent cx="5162550" cy="2362200"/>
@@ -3120,8 +3183,6 @@
           </wp:inline>
         </w:drawing>
       </w:r>
-      <w:bookmarkStart w:id="0" w:name="_GoBack"/>
-      <w:bookmarkEnd w:id="0"/>
     </w:p>
     <w:sectPr>
       <w:pgSz w:w="12240" w:h="15840"/>
@@ -8163,6 +8224,48 @@
       <w:color w:val="2E74B5" w:themeColor="accent1" w:themeShade="BF"/>
     </w:rPr>
   </w:style>
+  <w:style w:type="paragraph" w:styleId="Heading6">
+    <w:name w:val="heading 6"/>
+    <w:basedOn w:val="Normal"/>
+    <w:next w:val="Normal"/>
+    <w:link w:val="Heading6Char"/>
+    <w:uiPriority w:val="9"/>
+    <w:unhideWhenUsed/>
+    <w:qFormat/>
+    <w:rsid w:val="00FD1A9F"/>
+    <w:pPr>
+      <w:keepNext/>
+      <w:keepLines/>
+      <w:spacing w:before="40" w:after="0"/>
+      <w:outlineLvl w:val="5"/>
+    </w:pPr>
+    <w:rPr>
+      <w:rFonts w:asciiTheme="majorHAnsi" w:eastAsiaTheme="majorEastAsia" w:hAnsiTheme="majorHAnsi" w:cstheme="majorBidi"/>
+      <w:color w:val="1F4D78" w:themeColor="accent1" w:themeShade="7F"/>
+    </w:rPr>
+  </w:style>
+  <w:style w:type="paragraph" w:styleId="Heading7">
+    <w:name w:val="heading 7"/>
+    <w:basedOn w:val="Normal"/>
+    <w:next w:val="Normal"/>
+    <w:link w:val="Heading7Char"/>
+    <w:uiPriority w:val="9"/>
+    <w:unhideWhenUsed/>
+    <w:qFormat/>
+    <w:rsid w:val="003A0BFA"/>
+    <w:pPr>
+      <w:keepNext/>
+      <w:keepLines/>
+      <w:spacing w:before="40" w:after="0"/>
+      <w:outlineLvl w:val="6"/>
+    </w:pPr>
+    <w:rPr>
+      <w:rFonts w:asciiTheme="majorHAnsi" w:eastAsiaTheme="majorEastAsia" w:hAnsiTheme="majorHAnsi" w:cstheme="majorBidi"/>
+      <w:i/>
+      <w:iCs/>
+      <w:color w:val="1F4D78" w:themeColor="accent1" w:themeShade="7F"/>
+    </w:rPr>
+  </w:style>
   <w:style w:type="character" w:default="1" w:styleId="DefaultParagraphFont">
     <w:name w:val="Default Paragraph Font"/>
     <w:uiPriority w:val="1"/>
@@ -8262,6 +8365,30 @@
     <w:rPr>
       <w:rFonts w:asciiTheme="majorHAnsi" w:eastAsiaTheme="majorEastAsia" w:hAnsiTheme="majorHAnsi" w:cstheme="majorBidi"/>
       <w:color w:val="2E74B5" w:themeColor="accent1" w:themeShade="BF"/>
+    </w:rPr>
+  </w:style>
+  <w:style w:type="character" w:customStyle="1" w:styleId="Heading6Char">
+    <w:name w:val="Heading 6 Char"/>
+    <w:basedOn w:val="DefaultParagraphFont"/>
+    <w:link w:val="Heading6"/>
+    <w:uiPriority w:val="9"/>
+    <w:rsid w:val="00FD1A9F"/>
+    <w:rPr>
+      <w:rFonts w:asciiTheme="majorHAnsi" w:eastAsiaTheme="majorEastAsia" w:hAnsiTheme="majorHAnsi" w:cstheme="majorBidi"/>
+      <w:color w:val="1F4D78" w:themeColor="accent1" w:themeShade="7F"/>
+    </w:rPr>
+  </w:style>
+  <w:style w:type="character" w:customStyle="1" w:styleId="Heading7Char">
+    <w:name w:val="Heading 7 Char"/>
+    <w:basedOn w:val="DefaultParagraphFont"/>
+    <w:link w:val="Heading7"/>
+    <w:uiPriority w:val="9"/>
+    <w:rsid w:val="003A0BFA"/>
+    <w:rPr>
+      <w:rFonts w:asciiTheme="majorHAnsi" w:eastAsiaTheme="majorEastAsia" w:hAnsiTheme="majorHAnsi" w:cstheme="majorBidi"/>
+      <w:i/>
+      <w:iCs/>
+      <w:color w:val="1F4D78" w:themeColor="accent1" w:themeShade="7F"/>
     </w:rPr>
   </w:style>
 </w:styles>

</xml_diff>

<commit_message>
Completed ML 11.5 #1 Q4-5
</commit_message>
<xml_diff>
--- a/Course Notes/11 - Machine Learning/Introduction to Unsupervised Learning.docx
+++ b/Course Notes/11 - Machine Learning/Introduction to Unsupervised Learning.docx
@@ -363,8 +363,6 @@
       <w:r>
         <w:t>When We Don’t Have Labels?</w:t>
       </w:r>
-      <w:bookmarkStart w:id="0" w:name="_GoBack"/>
-      <w:bookmarkEnd w:id="0"/>
     </w:p>
     <w:p>
       <w:pPr>
@@ -1157,6 +1155,367 @@
     </w:p>
     <w:p>
       <w:pPr>
+        <w:pStyle w:val="Heading2"/>
+      </w:pPr>
+      <w:r>
+        <w:t>Various Other Clustering Methods</w:t>
+      </w:r>
+    </w:p>
+    <w:p>
+      <w:pPr>
+        <w:pStyle w:val="Heading3"/>
+        <w:rPr>
+          <w:rFonts w:cstheme="majorHAnsi"/>
+        </w:rPr>
+      </w:pPr>
+      <w:r>
+        <w:rPr>
+          <w:rFonts w:cstheme="majorHAnsi"/>
+        </w:rPr>
+        <w:t>Affinity Propagation</w:t>
+      </w:r>
+    </w:p>
+    <w:p>
+      <w:pPr>
+        <w:pStyle w:val="ListParagraph"/>
+        <w:numPr>
+          <w:ilvl w:val="0"/>
+          <w:numId w:val="40"/>
+        </w:numPr>
+        <w:rPr>
+          <w:rFonts w:asciiTheme="majorHAnsi" w:hAnsiTheme="majorHAnsi" w:cstheme="majorHAnsi"/>
+          <w:sz w:val="24"/>
+          <w:szCs w:val="24"/>
+        </w:rPr>
+      </w:pPr>
+      <w:proofErr w:type="gramStart"/>
+      <w:r>
+        <w:rPr>
+          <w:rFonts w:asciiTheme="majorHAnsi" w:hAnsiTheme="majorHAnsi" w:cstheme="majorHAnsi"/>
+          <w:color w:val="000000"/>
+          <w:sz w:val="24"/>
+          <w:szCs w:val="24"/>
+          <w:shd w:val="clear" w:color="auto" w:fill="FFFFFF"/>
+        </w:rPr>
+        <w:t>does</w:t>
+      </w:r>
+      <w:proofErr w:type="gramEnd"/>
+      <w:r>
+        <w:rPr>
+          <w:rFonts w:asciiTheme="majorHAnsi" w:hAnsiTheme="majorHAnsi" w:cstheme="majorHAnsi"/>
+          <w:color w:val="000000"/>
+          <w:sz w:val="24"/>
+          <w:szCs w:val="24"/>
+          <w:shd w:val="clear" w:color="auto" w:fill="FFFFFF"/>
+        </w:rPr>
+        <w:t xml:space="preserve"> not require the number of clusters </w:t>
+      </w:r>
+      <w:r>
+        <w:rPr>
+          <w:rStyle w:val="mi"/>
+          <w:rFonts w:asciiTheme="majorHAnsi" w:hAnsiTheme="majorHAnsi" w:cstheme="majorHAnsi"/>
+          <w:color w:val="000000"/>
+          <w:sz w:val="24"/>
+          <w:szCs w:val="24"/>
+          <w:bdr w:val="none" w:sz="0" w:space="0" w:color="auto" w:frame="1"/>
+          <w:shd w:val="clear" w:color="auto" w:fill="FFFFFF"/>
+        </w:rPr>
+        <w:t>K</w:t>
+      </w:r>
+      <w:r>
+        <w:rPr>
+          <w:rStyle w:val="mjxassistivemathml"/>
+          <w:rFonts w:asciiTheme="majorHAnsi" w:hAnsiTheme="majorHAnsi" w:cstheme="majorHAnsi"/>
+          <w:color w:val="000000"/>
+          <w:sz w:val="24"/>
+          <w:szCs w:val="24"/>
+          <w:bdr w:val="none" w:sz="0" w:space="0" w:color="auto" w:frame="1"/>
+          <w:shd w:val="clear" w:color="auto" w:fill="FFFFFF"/>
+        </w:rPr>
+        <w:t>K</w:t>
+      </w:r>
+      <w:r>
+        <w:rPr>
+          <w:rFonts w:asciiTheme="majorHAnsi" w:hAnsiTheme="majorHAnsi" w:cstheme="majorHAnsi"/>
+          <w:color w:val="000000"/>
+          <w:sz w:val="24"/>
+          <w:szCs w:val="24"/>
+          <w:shd w:val="clear" w:color="auto" w:fill="FFFFFF"/>
+        </w:rPr>
+        <w:t> to be known in advance! AP uses a "message passing" paradigm to cluster points based on their similarity.</w:t>
+      </w:r>
+    </w:p>
+    <w:p>
+      <w:pPr>
+        <w:pStyle w:val="Heading3"/>
+        <w:rPr>
+          <w:rFonts w:cstheme="majorHAnsi"/>
+        </w:rPr>
+      </w:pPr>
+      <w:r>
+        <w:rPr>
+          <w:rFonts w:cstheme="majorHAnsi"/>
+        </w:rPr>
+        <w:t>Spectral Clustering</w:t>
+      </w:r>
+    </w:p>
+    <w:p>
+      <w:pPr>
+        <w:pStyle w:val="ListParagraph"/>
+        <w:numPr>
+          <w:ilvl w:val="0"/>
+          <w:numId w:val="40"/>
+        </w:numPr>
+        <w:rPr>
+          <w:rFonts w:asciiTheme="majorHAnsi" w:hAnsiTheme="majorHAnsi" w:cstheme="majorHAnsi"/>
+          <w:sz w:val="24"/>
+          <w:szCs w:val="24"/>
+        </w:rPr>
+      </w:pPr>
+      <w:r>
+        <w:rPr>
+          <w:rFonts w:asciiTheme="majorHAnsi" w:hAnsiTheme="majorHAnsi" w:cstheme="majorHAnsi"/>
+          <w:color w:val="000000"/>
+          <w:sz w:val="24"/>
+          <w:szCs w:val="24"/>
+          <w:shd w:val="clear" w:color="auto" w:fill="FFFFFF"/>
+        </w:rPr>
+        <w:t>U</w:t>
+      </w:r>
+      <w:r>
+        <w:rPr>
+          <w:rFonts w:asciiTheme="majorHAnsi" w:hAnsiTheme="majorHAnsi" w:cstheme="majorHAnsi"/>
+          <w:color w:val="000000"/>
+          <w:sz w:val="24"/>
+          <w:szCs w:val="24"/>
+          <w:shd w:val="clear" w:color="auto" w:fill="FFFFFF"/>
+        </w:rPr>
+        <w:t>ses the eigenvalues of a similarity matrix to reduce the dimensionality of the data before clustering in a lower dimensional space.</w:t>
+      </w:r>
+    </w:p>
+    <w:p>
+      <w:pPr>
+        <w:pStyle w:val="ListParagraph"/>
+        <w:numPr>
+          <w:ilvl w:val="0"/>
+          <w:numId w:val="40"/>
+        </w:numPr>
+        <w:rPr>
+          <w:rFonts w:asciiTheme="majorHAnsi" w:hAnsiTheme="majorHAnsi" w:cstheme="majorHAnsi"/>
+          <w:sz w:val="24"/>
+          <w:szCs w:val="24"/>
+        </w:rPr>
+      </w:pPr>
+      <w:r>
+        <w:rPr>
+          <w:rFonts w:asciiTheme="majorHAnsi" w:hAnsiTheme="majorHAnsi" w:cstheme="majorHAnsi"/>
+          <w:color w:val="000000"/>
+          <w:sz w:val="24"/>
+          <w:szCs w:val="24"/>
+          <w:shd w:val="clear" w:color="auto" w:fill="FFFFFF"/>
+        </w:rPr>
+        <w:t xml:space="preserve">The number of clusters </w:t>
+      </w:r>
+      <w:proofErr w:type="gramStart"/>
+      <w:r>
+        <w:rPr>
+          <w:rFonts w:asciiTheme="majorHAnsi" w:hAnsiTheme="majorHAnsi" w:cstheme="majorHAnsi"/>
+          <w:color w:val="000000"/>
+          <w:sz w:val="24"/>
+          <w:szCs w:val="24"/>
+          <w:shd w:val="clear" w:color="auto" w:fill="FFFFFF"/>
+        </w:rPr>
+        <w:t>must be known</w:t>
+      </w:r>
+      <w:proofErr w:type="gramEnd"/>
+      <w:r>
+        <w:rPr>
+          <w:rFonts w:asciiTheme="majorHAnsi" w:hAnsiTheme="majorHAnsi" w:cstheme="majorHAnsi"/>
+          <w:color w:val="000000"/>
+          <w:sz w:val="24"/>
+          <w:szCs w:val="24"/>
+          <w:shd w:val="clear" w:color="auto" w:fill="FFFFFF"/>
+        </w:rPr>
+        <w:t xml:space="preserve"> a</w:t>
+      </w:r>
+      <w:r>
+        <w:rPr>
+          <w:rFonts w:asciiTheme="majorHAnsi" w:hAnsiTheme="majorHAnsi" w:cstheme="majorHAnsi"/>
+          <w:color w:val="000000"/>
+          <w:sz w:val="24"/>
+          <w:szCs w:val="24"/>
+          <w:shd w:val="clear" w:color="auto" w:fill="FFFFFF"/>
+        </w:rPr>
+        <w:t xml:space="preserve"> prior</w:t>
+      </w:r>
+      <w:r>
+        <w:rPr>
+          <w:rFonts w:asciiTheme="majorHAnsi" w:hAnsiTheme="majorHAnsi" w:cstheme="majorHAnsi"/>
+          <w:color w:val="000000"/>
+          <w:sz w:val="24"/>
+          <w:szCs w:val="24"/>
+          <w:shd w:val="clear" w:color="auto" w:fill="FFFFFF"/>
+        </w:rPr>
+        <w:t>.</w:t>
+      </w:r>
+    </w:p>
+    <w:p>
+      <w:pPr>
+        <w:pStyle w:val="Heading3"/>
+      </w:pPr>
+      <w:r>
+        <w:t>Ward’s Method</w:t>
+      </w:r>
+    </w:p>
+    <w:p>
+      <w:pPr>
+        <w:pStyle w:val="ListParagraph"/>
+        <w:numPr>
+          <w:ilvl w:val="0"/>
+          <w:numId w:val="40"/>
+        </w:numPr>
+      </w:pPr>
+      <w:r>
+        <w:t>Applies to hierarchical clustering</w:t>
+      </w:r>
+    </w:p>
+    <w:p>
+      <w:pPr>
+        <w:pStyle w:val="ListParagraph"/>
+        <w:numPr>
+          <w:ilvl w:val="0"/>
+          <w:numId w:val="40"/>
+        </w:numPr>
+      </w:pPr>
+      <w:r>
+        <w:t>Used to determine when two clusters in the hierarchy should be combined into one</w:t>
+      </w:r>
+    </w:p>
+    <w:p>
+      <w:pPr>
+        <w:pStyle w:val="Heading3"/>
+      </w:pPr>
+      <w:r>
+        <w:t>Agglomerative Clustering</w:t>
+      </w:r>
+    </w:p>
+    <w:p>
+      <w:pPr>
+        <w:pStyle w:val="ListParagraph"/>
+        <w:numPr>
+          <w:ilvl w:val="0"/>
+          <w:numId w:val="41"/>
+        </w:numPr>
+      </w:pPr>
+      <w:r>
+        <w:t>Every observation is placed into its own cluster and at each iteration or level of the hierarchy, observations are merged into fewer and fewer clusters</w:t>
+      </w:r>
+    </w:p>
+    <w:p>
+      <w:pPr>
+        <w:pStyle w:val="Heading3"/>
+      </w:pPr>
+      <w:r>
+        <w:t>DBSCAN</w:t>
+      </w:r>
+    </w:p>
+    <w:p>
+      <w:pPr>
+        <w:pStyle w:val="ListParagraph"/>
+        <w:numPr>
+          <w:ilvl w:val="0"/>
+          <w:numId w:val="41"/>
+        </w:numPr>
+      </w:pPr>
+      <w:r>
+        <w:t>Based on point density rather than distance</w:t>
+      </w:r>
+    </w:p>
+    <w:p>
+      <w:pPr>
+        <w:pStyle w:val="ListParagraph"/>
+        <w:numPr>
+          <w:ilvl w:val="1"/>
+          <w:numId w:val="41"/>
+        </w:numPr>
+      </w:pPr>
+      <w:r>
+        <w:t>Groups together points with many nearby neighbors</w:t>
+      </w:r>
+    </w:p>
+    <w:p>
+      <w:pPr>
+        <w:pStyle w:val="ListParagraph"/>
+        <w:numPr>
+          <w:ilvl w:val="0"/>
+          <w:numId w:val="41"/>
+        </w:numPr>
+      </w:pPr>
+      <w:r>
+        <w:t>Does not require knowing the number of clusters, but does require specifying the neighborhood size.</w:t>
+      </w:r>
+    </w:p>
+    <w:p>
+      <w:pPr>
+        <w:pStyle w:val="Heading2"/>
+      </w:pPr>
+      <w:r>
+        <w:lastRenderedPageBreak/>
+        <w:t xml:space="preserve">Clustering Algorithms in </w:t>
+      </w:r>
+      <w:proofErr w:type="spellStart"/>
+      <w:r>
+        <w:t>Scikit</w:t>
+      </w:r>
+      <w:proofErr w:type="spellEnd"/>
+      <w:r>
+        <w:t xml:space="preserve"> Learn</w:t>
+      </w:r>
+      <w:bookmarkStart w:id="0" w:name="_GoBack"/>
+      <w:bookmarkEnd w:id="0"/>
+      <w:r>
+        <w:rPr>
+          <w:noProof/>
+        </w:rPr>
+        <w:drawing>
+          <wp:inline distT="0" distB="0" distL="0" distR="0" wp14:anchorId="594B7C4C" wp14:editId="6A34348B">
+            <wp:extent cx="5943600" cy="2727325"/>
+            <wp:effectExtent l="0" t="0" r="0" b="0"/>
+            <wp:docPr id="10" name="Picture 10"/>
+            <wp:cNvGraphicFramePr>
+              <a:graphicFrameLocks xmlns:a="http://schemas.openxmlformats.org/drawingml/2006/main" noChangeAspect="1"/>
+            </wp:cNvGraphicFramePr>
+            <a:graphic xmlns:a="http://schemas.openxmlformats.org/drawingml/2006/main">
+              <a:graphicData uri="http://schemas.openxmlformats.org/drawingml/2006/picture">
+                <pic:pic xmlns:pic="http://schemas.openxmlformats.org/drawingml/2006/picture">
+                  <pic:nvPicPr>
+                    <pic:cNvPr id="1" name=""/>
+                    <pic:cNvPicPr/>
+                  </pic:nvPicPr>
+                  <pic:blipFill>
+                    <a:blip r:embed="rId8"/>
+                    <a:stretch>
+                      <a:fillRect/>
+                    </a:stretch>
+                  </pic:blipFill>
+                  <pic:spPr>
+                    <a:xfrm>
+                      <a:off x="0" y="0"/>
+                      <a:ext cx="5943600" cy="2727325"/>
+                    </a:xfrm>
+                    <a:prstGeom prst="rect">
+                      <a:avLst/>
+                    </a:prstGeom>
+                  </pic:spPr>
+                </pic:pic>
+              </a:graphicData>
+            </a:graphic>
+          </wp:inline>
+        </w:drawing>
+      </w:r>
+    </w:p>
+    <w:p>
+      <w:pPr>
         <w:pStyle w:val="Heading1"/>
       </w:pPr>
       <w:r>
@@ -1299,6 +1658,7 @@
         <w:pStyle w:val="Heading2"/>
       </w:pPr>
       <w:r>
+        <w:lastRenderedPageBreak/>
         <w:t>Visualization with Hierarchical Clustering and T-SNE</w:t>
       </w:r>
     </w:p>
@@ -1351,7 +1711,7 @@
                     <pic:cNvPicPr/>
                   </pic:nvPicPr>
                   <pic:blipFill>
-                    <a:blip r:embed="rId8"/>
+                    <a:blip r:embed="rId9"/>
                     <a:stretch>
                       <a:fillRect/>
                     </a:stretch>
@@ -1377,7 +1737,6 @@
         <w:pStyle w:val="Heading4"/>
       </w:pPr>
       <w:r>
-        <w:lastRenderedPageBreak/>
         <w:t xml:space="preserve">Cluster </w:t>
       </w:r>
       <w:proofErr w:type="spellStart"/>
@@ -1410,7 +1769,7 @@
                     <pic:cNvPicPr/>
                   </pic:nvPicPr>
                   <pic:blipFill>
-                    <a:blip r:embed="rId9"/>
+                    <a:blip r:embed="rId10"/>
                     <a:stretch>
                       <a:fillRect/>
                     </a:stretch>
@@ -1485,6 +1844,7 @@
         <w:rPr>
           <w:noProof/>
         </w:rPr>
+        <w:lastRenderedPageBreak/>
         <w:drawing>
           <wp:inline distT="0" distB="0" distL="0" distR="0" wp14:anchorId="5818953F" wp14:editId="2D6EC546">
             <wp:extent cx="3933825" cy="2619375"/>
@@ -1501,7 +1861,7 @@
                     <pic:cNvPicPr/>
                   </pic:nvPicPr>
                   <pic:blipFill>
-                    <a:blip r:embed="rId10"/>
+                    <a:blip r:embed="rId11"/>
                     <a:stretch>
                       <a:fillRect/>
                     </a:stretch>
@@ -1636,183 +1996,183 @@
         <w:pStyle w:val="Heading3"/>
       </w:pPr>
       <w:r>
+        <w:t>Principal Component Analysis</w:t>
+      </w:r>
+    </w:p>
+    <w:p>
+      <w:pPr>
+        <w:pStyle w:val="ListParagraph"/>
+        <w:numPr>
+          <w:ilvl w:val="0"/>
+          <w:numId w:val="19"/>
+        </w:numPr>
+      </w:pPr>
+      <w:r>
+        <w:t>Fundamental dimension reduction technique</w:t>
+      </w:r>
+    </w:p>
+    <w:p>
+      <w:pPr>
+        <w:pStyle w:val="ListParagraph"/>
+        <w:numPr>
+          <w:ilvl w:val="0"/>
+          <w:numId w:val="19"/>
+        </w:numPr>
+      </w:pPr>
+      <w:r>
+        <w:t>First step ‘decorrelation’</w:t>
+      </w:r>
+    </w:p>
+    <w:p>
+      <w:pPr>
+        <w:pStyle w:val="ListParagraph"/>
+        <w:numPr>
+          <w:ilvl w:val="0"/>
+          <w:numId w:val="19"/>
+        </w:numPr>
+      </w:pPr>
+      <w:r>
+        <w:t>Second step reduces dimension</w:t>
+      </w:r>
+    </w:p>
+    <w:p>
+      <w:pPr>
+        <w:pStyle w:val="Heading4"/>
+      </w:pPr>
+      <w:r>
+        <w:t>PCA aligns data with axes</w:t>
+      </w:r>
+    </w:p>
+    <w:p>
+      <w:pPr>
+        <w:pStyle w:val="ListParagraph"/>
+        <w:numPr>
+          <w:ilvl w:val="0"/>
+          <w:numId w:val="20"/>
+        </w:numPr>
+      </w:pPr>
+      <w:r>
+        <w:t>Rotates data samples to be aligned with axes</w:t>
+      </w:r>
+    </w:p>
+    <w:p>
+      <w:pPr>
+        <w:pStyle w:val="ListParagraph"/>
+        <w:numPr>
+          <w:ilvl w:val="0"/>
+          <w:numId w:val="20"/>
+        </w:numPr>
+      </w:pPr>
+      <w:r>
+        <w:t>Shifts data samples so they have mean 0</w:t>
+      </w:r>
+    </w:p>
+    <w:p>
+      <w:pPr>
+        <w:pStyle w:val="ListParagraph"/>
+        <w:numPr>
+          <w:ilvl w:val="0"/>
+          <w:numId w:val="20"/>
+        </w:numPr>
+      </w:pPr>
+      <w:r>
+        <w:t>No information is lost</w:t>
+      </w:r>
+    </w:p>
+    <w:p>
+      <w:pPr>
+        <w:pStyle w:val="Heading4"/>
+      </w:pPr>
+      <w:r>
+        <w:t>PCA Features are not correlated</w:t>
+      </w:r>
+    </w:p>
+    <w:p>
+      <w:pPr>
+        <w:pStyle w:val="ListParagraph"/>
+        <w:numPr>
+          <w:ilvl w:val="0"/>
+          <w:numId w:val="21"/>
+        </w:numPr>
+      </w:pPr>
+      <w:r>
+        <w:t>After aligning the data with axes</w:t>
+      </w:r>
+    </w:p>
+    <w:p>
+      <w:pPr>
+        <w:pStyle w:val="ListParagraph"/>
+        <w:numPr>
+          <w:ilvl w:val="0"/>
+          <w:numId w:val="21"/>
+        </w:numPr>
+      </w:pPr>
+      <w:r>
+        <w:t>The resulting PCA features are not linearly correlated (</w:t>
+      </w:r>
+      <w:proofErr w:type="spellStart"/>
+      <w:r>
+        <w:t>decorrelated</w:t>
+      </w:r>
+      <w:proofErr w:type="spellEnd"/>
+      <w:r>
+        <w:t>)</w:t>
+      </w:r>
+    </w:p>
+    <w:p>
+      <w:pPr>
+        <w:pStyle w:val="Heading4"/>
+      </w:pPr>
+      <w:r>
+        <w:t>Principal components</w:t>
+      </w:r>
+    </w:p>
+    <w:p>
+      <w:pPr>
+        <w:pStyle w:val="ListParagraph"/>
+        <w:numPr>
+          <w:ilvl w:val="0"/>
+          <w:numId w:val="22"/>
+        </w:numPr>
+      </w:pPr>
+      <w:r>
+        <w:t>Principal components = directions of variance</w:t>
+      </w:r>
+    </w:p>
+    <w:p>
+      <w:pPr>
+        <w:pStyle w:val="ListParagraph"/>
+        <w:numPr>
+          <w:ilvl w:val="0"/>
+          <w:numId w:val="22"/>
+        </w:numPr>
+      </w:pPr>
+      <w:r>
+        <w:t>PCA aligns principal components with the axes</w:t>
+      </w:r>
+    </w:p>
+    <w:p>
+      <w:pPr>
+        <w:pStyle w:val="ListParagraph"/>
+        <w:numPr>
+          <w:ilvl w:val="0"/>
+          <w:numId w:val="22"/>
+        </w:numPr>
+      </w:pPr>
+      <w:r>
+        <w:t>Available as the components_ attribute of PCA object</w:t>
+      </w:r>
+    </w:p>
+    <w:p>
+      <w:pPr>
+        <w:pStyle w:val="ListParagraph"/>
+        <w:numPr>
+          <w:ilvl w:val="0"/>
+          <w:numId w:val="22"/>
+        </w:numPr>
+      </w:pPr>
+      <w:r>
         <w:lastRenderedPageBreak/>
-        <w:t>Principal Component Analysis</w:t>
-      </w:r>
-    </w:p>
-    <w:p>
-      <w:pPr>
-        <w:pStyle w:val="ListParagraph"/>
-        <w:numPr>
-          <w:ilvl w:val="0"/>
-          <w:numId w:val="19"/>
-        </w:numPr>
-      </w:pPr>
-      <w:r>
-        <w:t>Fundamental dimension reduction technique</w:t>
-      </w:r>
-    </w:p>
-    <w:p>
-      <w:pPr>
-        <w:pStyle w:val="ListParagraph"/>
-        <w:numPr>
-          <w:ilvl w:val="0"/>
-          <w:numId w:val="19"/>
-        </w:numPr>
-      </w:pPr>
-      <w:r>
-        <w:t>First step ‘decorrelation’</w:t>
-      </w:r>
-    </w:p>
-    <w:p>
-      <w:pPr>
-        <w:pStyle w:val="ListParagraph"/>
-        <w:numPr>
-          <w:ilvl w:val="0"/>
-          <w:numId w:val="19"/>
-        </w:numPr>
-      </w:pPr>
-      <w:r>
-        <w:t>Second step reduces dimension</w:t>
-      </w:r>
-    </w:p>
-    <w:p>
-      <w:pPr>
-        <w:pStyle w:val="Heading4"/>
-      </w:pPr>
-      <w:r>
-        <w:t>PCA aligns data with axes</w:t>
-      </w:r>
-    </w:p>
-    <w:p>
-      <w:pPr>
-        <w:pStyle w:val="ListParagraph"/>
-        <w:numPr>
-          <w:ilvl w:val="0"/>
-          <w:numId w:val="20"/>
-        </w:numPr>
-      </w:pPr>
-      <w:r>
-        <w:t>Rotates data samples to be aligned with axes</w:t>
-      </w:r>
-    </w:p>
-    <w:p>
-      <w:pPr>
-        <w:pStyle w:val="ListParagraph"/>
-        <w:numPr>
-          <w:ilvl w:val="0"/>
-          <w:numId w:val="20"/>
-        </w:numPr>
-      </w:pPr>
-      <w:r>
-        <w:t>Shifts data samples so they have mean 0</w:t>
-      </w:r>
-    </w:p>
-    <w:p>
-      <w:pPr>
-        <w:pStyle w:val="ListParagraph"/>
-        <w:numPr>
-          <w:ilvl w:val="0"/>
-          <w:numId w:val="20"/>
-        </w:numPr>
-      </w:pPr>
-      <w:r>
-        <w:t>No information is lost</w:t>
-      </w:r>
-    </w:p>
-    <w:p>
-      <w:pPr>
-        <w:pStyle w:val="Heading4"/>
-      </w:pPr>
-      <w:r>
-        <w:t>PCA Features are not correlated</w:t>
-      </w:r>
-    </w:p>
-    <w:p>
-      <w:pPr>
-        <w:pStyle w:val="ListParagraph"/>
-        <w:numPr>
-          <w:ilvl w:val="0"/>
-          <w:numId w:val="21"/>
-        </w:numPr>
-      </w:pPr>
-      <w:r>
-        <w:t>After aligning the data with axes</w:t>
-      </w:r>
-    </w:p>
-    <w:p>
-      <w:pPr>
-        <w:pStyle w:val="ListParagraph"/>
-        <w:numPr>
-          <w:ilvl w:val="0"/>
-          <w:numId w:val="21"/>
-        </w:numPr>
-      </w:pPr>
-      <w:r>
-        <w:t>The resulting PCA features are not linearly correlated (</w:t>
-      </w:r>
-      <w:proofErr w:type="spellStart"/>
-      <w:r>
-        <w:t>decorrelated</w:t>
-      </w:r>
-      <w:proofErr w:type="spellEnd"/>
-      <w:r>
-        <w:t>)</w:t>
-      </w:r>
-    </w:p>
-    <w:p>
-      <w:pPr>
-        <w:pStyle w:val="Heading4"/>
-      </w:pPr>
-      <w:r>
-        <w:t>Principal components</w:t>
-      </w:r>
-    </w:p>
-    <w:p>
-      <w:pPr>
-        <w:pStyle w:val="ListParagraph"/>
-        <w:numPr>
-          <w:ilvl w:val="0"/>
-          <w:numId w:val="22"/>
-        </w:numPr>
-      </w:pPr>
-      <w:r>
-        <w:t>Principal components = directions of variance</w:t>
-      </w:r>
-    </w:p>
-    <w:p>
-      <w:pPr>
-        <w:pStyle w:val="ListParagraph"/>
-        <w:numPr>
-          <w:ilvl w:val="0"/>
-          <w:numId w:val="22"/>
-        </w:numPr>
-      </w:pPr>
-      <w:r>
-        <w:t>PCA aligns principal components with the axes</w:t>
-      </w:r>
-    </w:p>
-    <w:p>
-      <w:pPr>
-        <w:pStyle w:val="ListParagraph"/>
-        <w:numPr>
-          <w:ilvl w:val="0"/>
-          <w:numId w:val="22"/>
-        </w:numPr>
-      </w:pPr>
-      <w:r>
-        <w:t>Available as the components_ attribute of PCA object</w:t>
-      </w:r>
-    </w:p>
-    <w:p>
-      <w:pPr>
-        <w:pStyle w:val="ListParagraph"/>
-        <w:numPr>
-          <w:ilvl w:val="0"/>
-          <w:numId w:val="22"/>
-        </w:numPr>
-      </w:pPr>
-      <w:r>
         <w:t>Each row defines displacement from mean</w:t>
       </w:r>
     </w:p>
@@ -1945,7 +2305,7 @@
                     <pic:cNvPicPr/>
                   </pic:nvPicPr>
                   <pic:blipFill>
-                    <a:blip r:embed="rId11"/>
+                    <a:blip r:embed="rId12"/>
                     <a:stretch>
                       <a:fillRect/>
                     </a:stretch>
@@ -1977,7 +2337,6 @@
         <w:rPr>
           <w:noProof/>
         </w:rPr>
-        <w:lastRenderedPageBreak/>
         <w:t>Dimension Reduction with PCA</w:t>
       </w:r>
     </w:p>
@@ -2212,232 +2571,12 @@
         <w:rPr>
           <w:noProof/>
         </w:rPr>
+        <w:lastRenderedPageBreak/>
         <w:drawing>
           <wp:inline distT="0" distB="0" distL="0" distR="0" wp14:anchorId="2FF30A8A" wp14:editId="1ADE9C3F">
             <wp:extent cx="5295900" cy="1876425"/>
             <wp:effectExtent l="0" t="0" r="0" b="9525"/>
             <wp:docPr id="8" name="Picture 8"/>
-            <wp:cNvGraphicFramePr>
-              <a:graphicFrameLocks xmlns:a="http://schemas.openxmlformats.org/drawingml/2006/main" noChangeAspect="1"/>
-            </wp:cNvGraphicFramePr>
-            <a:graphic xmlns:a="http://schemas.openxmlformats.org/drawingml/2006/main">
-              <a:graphicData uri="http://schemas.openxmlformats.org/drawingml/2006/picture">
-                <pic:pic xmlns:pic="http://schemas.openxmlformats.org/drawingml/2006/picture">
-                  <pic:nvPicPr>
-                    <pic:cNvPr id="1" name=""/>
-                    <pic:cNvPicPr/>
-                  </pic:nvPicPr>
-                  <pic:blipFill>
-                    <a:blip r:embed="rId12"/>
-                    <a:stretch>
-                      <a:fillRect/>
-                    </a:stretch>
-                  </pic:blipFill>
-                  <pic:spPr>
-                    <a:xfrm>
-                      <a:off x="0" y="0"/>
-                      <a:ext cx="5295900" cy="1876425"/>
-                    </a:xfrm>
-                    <a:prstGeom prst="rect">
-                      <a:avLst/>
-                    </a:prstGeom>
-                  </pic:spPr>
-                </pic:pic>
-              </a:graphicData>
-            </a:graphic>
-          </wp:inline>
-        </w:drawing>
-      </w:r>
-    </w:p>
-    <w:p>
-      <w:pPr>
-        <w:pStyle w:val="Heading2"/>
-      </w:pPr>
-      <w:r>
-        <w:t>Discovering interpretable features</w:t>
-      </w:r>
-    </w:p>
-    <w:p>
-      <w:pPr>
-        <w:pStyle w:val="Heading3"/>
-      </w:pPr>
-      <w:r>
-        <w:t>Non-negative matrix factorization (NMF)</w:t>
-      </w:r>
-    </w:p>
-    <w:p>
-      <w:pPr>
-        <w:pStyle w:val="ListParagraph"/>
-        <w:numPr>
-          <w:ilvl w:val="0"/>
-          <w:numId w:val="29"/>
-        </w:numPr>
-      </w:pPr>
-      <w:r>
-        <w:t>Another dimension reduction technique</w:t>
-      </w:r>
-    </w:p>
-    <w:p>
-      <w:pPr>
-        <w:pStyle w:val="ListParagraph"/>
-        <w:numPr>
-          <w:ilvl w:val="0"/>
-          <w:numId w:val="29"/>
-        </w:numPr>
-      </w:pPr>
-      <w:r>
-        <w:t>NMF models are interpretable (unlike PCA)</w:t>
-      </w:r>
-    </w:p>
-    <w:p>
-      <w:pPr>
-        <w:pStyle w:val="ListParagraph"/>
-        <w:numPr>
-          <w:ilvl w:val="0"/>
-          <w:numId w:val="29"/>
-        </w:numPr>
-      </w:pPr>
-      <w:r>
-        <w:t>It requires that all sample features be non-negative (&gt;=0)</w:t>
-      </w:r>
-    </w:p>
-    <w:p>
-      <w:pPr>
-        <w:pStyle w:val="Heading4"/>
-      </w:pPr>
-      <w:r>
-        <w:t>Interpretable parts</w:t>
-      </w:r>
-    </w:p>
-    <w:p>
-      <w:pPr>
-        <w:pStyle w:val="ListParagraph"/>
-        <w:numPr>
-          <w:ilvl w:val="0"/>
-          <w:numId w:val="30"/>
-        </w:numPr>
-      </w:pPr>
-      <w:r>
-        <w:t>NMF expresses images as combinations of patterns</w:t>
-      </w:r>
-    </w:p>
-    <w:p>
-      <w:pPr>
-        <w:pStyle w:val="ListParagraph"/>
-        <w:numPr>
-          <w:ilvl w:val="0"/>
-          <w:numId w:val="30"/>
-        </w:numPr>
-      </w:pPr>
-      <w:r>
-        <w:t xml:space="preserve">Works with </w:t>
-      </w:r>
-      <w:proofErr w:type="spellStart"/>
-      <w:r>
-        <w:t>numpy</w:t>
-      </w:r>
-      <w:proofErr w:type="spellEnd"/>
-      <w:r>
-        <w:t xml:space="preserve"> arrays and </w:t>
-      </w:r>
-      <w:proofErr w:type="spellStart"/>
-      <w:r>
-        <w:t>csr_matrix</w:t>
-      </w:r>
-      <w:proofErr w:type="spellEnd"/>
-    </w:p>
-    <w:p>
-      <w:pPr>
-        <w:pStyle w:val="Heading4"/>
-      </w:pPr>
-      <w:r>
-        <w:t>Example word-frequency array</w:t>
-      </w:r>
-    </w:p>
-    <w:p>
-      <w:pPr>
-        <w:pStyle w:val="ListParagraph"/>
-        <w:numPr>
-          <w:ilvl w:val="0"/>
-          <w:numId w:val="31"/>
-        </w:numPr>
-      </w:pPr>
-      <w:r>
-        <w:t>Word frequency array, 4 words, many documents</w:t>
-      </w:r>
-    </w:p>
-    <w:p>
-      <w:pPr>
-        <w:pStyle w:val="ListParagraph"/>
-        <w:numPr>
-          <w:ilvl w:val="0"/>
-          <w:numId w:val="31"/>
-        </w:numPr>
-      </w:pPr>
-      <w:r>
-        <w:t>Measure presence of words in each document using ‘</w:t>
-      </w:r>
-      <w:proofErr w:type="spellStart"/>
-      <w:r>
-        <w:t>tf-idf</w:t>
-      </w:r>
-      <w:proofErr w:type="spellEnd"/>
-      <w:r>
-        <w:t>’</w:t>
-      </w:r>
-    </w:p>
-    <w:p>
-      <w:pPr>
-        <w:pStyle w:val="ListParagraph"/>
-        <w:numPr>
-          <w:ilvl w:val="0"/>
-          <w:numId w:val="31"/>
-        </w:numPr>
-      </w:pPr>
-      <w:proofErr w:type="spellStart"/>
-      <w:r>
-        <w:t>Tf</w:t>
-      </w:r>
-      <w:proofErr w:type="spellEnd"/>
-      <w:r>
-        <w:t xml:space="preserve"> = frequency of word in document</w:t>
-      </w:r>
-    </w:p>
-    <w:p>
-      <w:pPr>
-        <w:pStyle w:val="ListParagraph"/>
-        <w:numPr>
-          <w:ilvl w:val="0"/>
-          <w:numId w:val="31"/>
-        </w:numPr>
-      </w:pPr>
-      <w:proofErr w:type="spellStart"/>
-      <w:r>
-        <w:t>Idf</w:t>
-      </w:r>
-      <w:proofErr w:type="spellEnd"/>
-      <w:r>
-        <w:t xml:space="preserve"> = reduces influence of frequent words</w:t>
-      </w:r>
-    </w:p>
-    <w:p>
-      <w:pPr>
-        <w:pStyle w:val="ListParagraph"/>
-        <w:numPr>
-          <w:ilvl w:val="0"/>
-          <w:numId w:val="31"/>
-        </w:numPr>
-      </w:pPr>
-      <w:r>
-        <w:rPr>
-          <w:noProof/>
-        </w:rPr>
-        <w:lastRenderedPageBreak/>
-        <w:drawing>
-          <wp:inline distT="0" distB="0" distL="0" distR="0" wp14:anchorId="1A86CC0B" wp14:editId="51C65B7F">
-            <wp:extent cx="2905125" cy="1714500"/>
-            <wp:effectExtent l="0" t="0" r="9525" b="0"/>
-            <wp:docPr id="9" name="Picture 9"/>
             <wp:cNvGraphicFramePr>
               <a:graphicFrameLocks xmlns:a="http://schemas.openxmlformats.org/drawingml/2006/main" noChangeAspect="1"/>
             </wp:cNvGraphicFramePr>
@@ -2457,6 +2596,226 @@
                   <pic:spPr>
                     <a:xfrm>
                       <a:off x="0" y="0"/>
+                      <a:ext cx="5295900" cy="1876425"/>
+                    </a:xfrm>
+                    <a:prstGeom prst="rect">
+                      <a:avLst/>
+                    </a:prstGeom>
+                  </pic:spPr>
+                </pic:pic>
+              </a:graphicData>
+            </a:graphic>
+          </wp:inline>
+        </w:drawing>
+      </w:r>
+    </w:p>
+    <w:p>
+      <w:pPr>
+        <w:pStyle w:val="Heading2"/>
+      </w:pPr>
+      <w:r>
+        <w:t>Discovering interpretable features</w:t>
+      </w:r>
+    </w:p>
+    <w:p>
+      <w:pPr>
+        <w:pStyle w:val="Heading3"/>
+      </w:pPr>
+      <w:r>
+        <w:t>Non-negative matrix factorization (NMF)</w:t>
+      </w:r>
+    </w:p>
+    <w:p>
+      <w:pPr>
+        <w:pStyle w:val="ListParagraph"/>
+        <w:numPr>
+          <w:ilvl w:val="0"/>
+          <w:numId w:val="29"/>
+        </w:numPr>
+      </w:pPr>
+      <w:r>
+        <w:t>Another dimension reduction technique</w:t>
+      </w:r>
+    </w:p>
+    <w:p>
+      <w:pPr>
+        <w:pStyle w:val="ListParagraph"/>
+        <w:numPr>
+          <w:ilvl w:val="0"/>
+          <w:numId w:val="29"/>
+        </w:numPr>
+      </w:pPr>
+      <w:r>
+        <w:t>NMF models are interpretable (unlike PCA)</w:t>
+      </w:r>
+    </w:p>
+    <w:p>
+      <w:pPr>
+        <w:pStyle w:val="ListParagraph"/>
+        <w:numPr>
+          <w:ilvl w:val="0"/>
+          <w:numId w:val="29"/>
+        </w:numPr>
+      </w:pPr>
+      <w:r>
+        <w:t>It requires that all sample features be non-negative (&gt;=0)</w:t>
+      </w:r>
+    </w:p>
+    <w:p>
+      <w:pPr>
+        <w:pStyle w:val="Heading4"/>
+      </w:pPr>
+      <w:r>
+        <w:t>Interpretable parts</w:t>
+      </w:r>
+    </w:p>
+    <w:p>
+      <w:pPr>
+        <w:pStyle w:val="ListParagraph"/>
+        <w:numPr>
+          <w:ilvl w:val="0"/>
+          <w:numId w:val="30"/>
+        </w:numPr>
+      </w:pPr>
+      <w:r>
+        <w:t>NMF expresses images as combinations of patterns</w:t>
+      </w:r>
+    </w:p>
+    <w:p>
+      <w:pPr>
+        <w:pStyle w:val="ListParagraph"/>
+        <w:numPr>
+          <w:ilvl w:val="0"/>
+          <w:numId w:val="30"/>
+        </w:numPr>
+      </w:pPr>
+      <w:r>
+        <w:t xml:space="preserve">Works with </w:t>
+      </w:r>
+      <w:proofErr w:type="spellStart"/>
+      <w:r>
+        <w:t>numpy</w:t>
+      </w:r>
+      <w:proofErr w:type="spellEnd"/>
+      <w:r>
+        <w:t xml:space="preserve"> arrays and </w:t>
+      </w:r>
+      <w:proofErr w:type="spellStart"/>
+      <w:r>
+        <w:t>csr_matrix</w:t>
+      </w:r>
+      <w:proofErr w:type="spellEnd"/>
+    </w:p>
+    <w:p>
+      <w:pPr>
+        <w:pStyle w:val="Heading4"/>
+      </w:pPr>
+      <w:r>
+        <w:t>Example word-frequency array</w:t>
+      </w:r>
+    </w:p>
+    <w:p>
+      <w:pPr>
+        <w:pStyle w:val="ListParagraph"/>
+        <w:numPr>
+          <w:ilvl w:val="0"/>
+          <w:numId w:val="31"/>
+        </w:numPr>
+      </w:pPr>
+      <w:r>
+        <w:t>Word frequency array, 4 words, many documents</w:t>
+      </w:r>
+    </w:p>
+    <w:p>
+      <w:pPr>
+        <w:pStyle w:val="ListParagraph"/>
+        <w:numPr>
+          <w:ilvl w:val="0"/>
+          <w:numId w:val="31"/>
+        </w:numPr>
+      </w:pPr>
+      <w:r>
+        <w:t>Measure presence of words in each document using ‘</w:t>
+      </w:r>
+      <w:proofErr w:type="spellStart"/>
+      <w:r>
+        <w:t>tf-idf</w:t>
+      </w:r>
+      <w:proofErr w:type="spellEnd"/>
+      <w:r>
+        <w:t>’</w:t>
+      </w:r>
+    </w:p>
+    <w:p>
+      <w:pPr>
+        <w:pStyle w:val="ListParagraph"/>
+        <w:numPr>
+          <w:ilvl w:val="0"/>
+          <w:numId w:val="31"/>
+        </w:numPr>
+      </w:pPr>
+      <w:proofErr w:type="spellStart"/>
+      <w:r>
+        <w:t>Tf</w:t>
+      </w:r>
+      <w:proofErr w:type="spellEnd"/>
+      <w:r>
+        <w:t xml:space="preserve"> = frequency of word in document</w:t>
+      </w:r>
+    </w:p>
+    <w:p>
+      <w:pPr>
+        <w:pStyle w:val="ListParagraph"/>
+        <w:numPr>
+          <w:ilvl w:val="0"/>
+          <w:numId w:val="31"/>
+        </w:numPr>
+      </w:pPr>
+      <w:proofErr w:type="spellStart"/>
+      <w:r>
+        <w:t>Idf</w:t>
+      </w:r>
+      <w:proofErr w:type="spellEnd"/>
+      <w:r>
+        <w:t xml:space="preserve"> = reduces influence of frequent words</w:t>
+      </w:r>
+    </w:p>
+    <w:p>
+      <w:pPr>
+        <w:pStyle w:val="ListParagraph"/>
+        <w:numPr>
+          <w:ilvl w:val="0"/>
+          <w:numId w:val="31"/>
+        </w:numPr>
+      </w:pPr>
+      <w:r>
+        <w:rPr>
+          <w:noProof/>
+        </w:rPr>
+        <w:drawing>
+          <wp:inline distT="0" distB="0" distL="0" distR="0" wp14:anchorId="1A86CC0B" wp14:editId="51C65B7F">
+            <wp:extent cx="2905125" cy="1714500"/>
+            <wp:effectExtent l="0" t="0" r="9525" b="0"/>
+            <wp:docPr id="9" name="Picture 9"/>
+            <wp:cNvGraphicFramePr>
+              <a:graphicFrameLocks xmlns:a="http://schemas.openxmlformats.org/drawingml/2006/main" noChangeAspect="1"/>
+            </wp:cNvGraphicFramePr>
+            <a:graphic xmlns:a="http://schemas.openxmlformats.org/drawingml/2006/main">
+              <a:graphicData uri="http://schemas.openxmlformats.org/drawingml/2006/picture">
+                <pic:pic xmlns:pic="http://schemas.openxmlformats.org/drawingml/2006/picture">
+                  <pic:nvPicPr>
+                    <pic:cNvPr id="1" name=""/>
+                    <pic:cNvPicPr/>
+                  </pic:nvPicPr>
+                  <pic:blipFill>
+                    <a:blip r:embed="rId14"/>
+                    <a:stretch>
+                      <a:fillRect/>
+                    </a:stretch>
+                  </pic:blipFill>
+                  <pic:spPr>
+                    <a:xfrm>
+                      <a:off x="0" y="0"/>
                       <a:ext cx="2905125" cy="1714500"/>
                     </a:xfrm>
                     <a:prstGeom prst="rect">
@@ -2551,6 +2910,7 @@
         <w:pStyle w:val="Heading4"/>
       </w:pPr>
       <w:r>
+        <w:lastRenderedPageBreak/>
         <w:t>Sample Reconstruction</w:t>
       </w:r>
     </w:p>
@@ -2731,7 +3091,7 @@
                     <pic:cNvPicPr/>
                   </pic:nvPicPr>
                   <pic:blipFill>
-                    <a:blip r:embed="rId14"/>
+                    <a:blip r:embed="rId15"/>
                     <a:stretch>
                       <a:fillRect/>
                     </a:stretch>
@@ -2821,7 +3181,6 @@
         <w:pStyle w:val="Heading4"/>
       </w:pPr>
       <w:r>
-        <w:lastRenderedPageBreak/>
         <w:t>Visualizing samples</w:t>
       </w:r>
     </w:p>
@@ -2846,7 +3205,7 @@
                     <pic:cNvPicPr/>
                   </pic:nvPicPr>
                   <pic:blipFill>
-                    <a:blip r:embed="rId15"/>
+                    <a:blip r:embed="rId16"/>
                     <a:stretch>
                       <a:fillRect/>
                     </a:stretch>
@@ -2872,6 +3231,7 @@
         <w:pStyle w:val="Heading3"/>
       </w:pPr>
       <w:r>
+        <w:lastRenderedPageBreak/>
         <w:t>Building recommender systems using NMF</w:t>
       </w:r>
     </w:p>
@@ -2967,7 +3327,7 @@
                     <pic:cNvPicPr/>
                   </pic:nvPicPr>
                   <pic:blipFill>
-                    <a:blip r:embed="rId16"/>
+                    <a:blip r:embed="rId17"/>
                     <a:stretch>
                       <a:fillRect/>
                     </a:stretch>
@@ -3146,7 +3506,6 @@
         <w:rPr>
           <w:noProof/>
         </w:rPr>
-        <w:lastRenderedPageBreak/>
         <w:drawing>
           <wp:inline distT="0" distB="0" distL="0" distR="0" wp14:anchorId="0B546269" wp14:editId="7F7668EF">
             <wp:extent cx="5162550" cy="2362200"/>
@@ -3163,7 +3522,7 @@
                     <pic:cNvPicPr/>
                   </pic:nvPicPr>
                   <pic:blipFill>
-                    <a:blip r:embed="rId17"/>
+                    <a:blip r:embed="rId18"/>
                     <a:stretch>
                       <a:fillRect/>
                     </a:stretch>
@@ -3536,6 +3895,119 @@
     </w:lvl>
   </w:abstractNum>
   <w:abstractNum w:abstractNumId="3" w15:restartNumberingAfterBreak="0">
+    <w:nsid w:val="11411003"/>
+    <w:multiLevelType w:val="hybridMultilevel"/>
+    <w:tmpl w:val="4D66B36C"/>
+    <w:lvl w:ilvl="0" w:tplc="04090001">
+      <w:start w:val="1"/>
+      <w:numFmt w:val="bullet"/>
+      <w:lvlText w:val=""/>
+      <w:lvlJc w:val="left"/>
+      <w:pPr>
+        <w:ind w:left="720" w:hanging="360"/>
+      </w:pPr>
+      <w:rPr>
+        <w:rFonts w:ascii="Symbol" w:hAnsi="Symbol" w:hint="default"/>
+      </w:rPr>
+    </w:lvl>
+    <w:lvl w:ilvl="1" w:tplc="04090003" w:tentative="1">
+      <w:start w:val="1"/>
+      <w:numFmt w:val="bullet"/>
+      <w:lvlText w:val="o"/>
+      <w:lvlJc w:val="left"/>
+      <w:pPr>
+        <w:ind w:left="1440" w:hanging="360"/>
+      </w:pPr>
+      <w:rPr>
+        <w:rFonts w:ascii="Courier New" w:hAnsi="Courier New" w:cs="Courier New" w:hint="default"/>
+      </w:rPr>
+    </w:lvl>
+    <w:lvl w:ilvl="2" w:tplc="04090005" w:tentative="1">
+      <w:start w:val="1"/>
+      <w:numFmt w:val="bullet"/>
+      <w:lvlText w:val=""/>
+      <w:lvlJc w:val="left"/>
+      <w:pPr>
+        <w:ind w:left="2160" w:hanging="360"/>
+      </w:pPr>
+      <w:rPr>
+        <w:rFonts w:ascii="Wingdings" w:hAnsi="Wingdings" w:hint="default"/>
+      </w:rPr>
+    </w:lvl>
+    <w:lvl w:ilvl="3" w:tplc="04090001" w:tentative="1">
+      <w:start w:val="1"/>
+      <w:numFmt w:val="bullet"/>
+      <w:lvlText w:val=""/>
+      <w:lvlJc w:val="left"/>
+      <w:pPr>
+        <w:ind w:left="2880" w:hanging="360"/>
+      </w:pPr>
+      <w:rPr>
+        <w:rFonts w:ascii="Symbol" w:hAnsi="Symbol" w:hint="default"/>
+      </w:rPr>
+    </w:lvl>
+    <w:lvl w:ilvl="4" w:tplc="04090003" w:tentative="1">
+      <w:start w:val="1"/>
+      <w:numFmt w:val="bullet"/>
+      <w:lvlText w:val="o"/>
+      <w:lvlJc w:val="left"/>
+      <w:pPr>
+        <w:ind w:left="3600" w:hanging="360"/>
+      </w:pPr>
+      <w:rPr>
+        <w:rFonts w:ascii="Courier New" w:hAnsi="Courier New" w:cs="Courier New" w:hint="default"/>
+      </w:rPr>
+    </w:lvl>
+    <w:lvl w:ilvl="5" w:tplc="04090005" w:tentative="1">
+      <w:start w:val="1"/>
+      <w:numFmt w:val="bullet"/>
+      <w:lvlText w:val=""/>
+      <w:lvlJc w:val="left"/>
+      <w:pPr>
+        <w:ind w:left="4320" w:hanging="360"/>
+      </w:pPr>
+      <w:rPr>
+        <w:rFonts w:ascii="Wingdings" w:hAnsi="Wingdings" w:hint="default"/>
+      </w:rPr>
+    </w:lvl>
+    <w:lvl w:ilvl="6" w:tplc="04090001" w:tentative="1">
+      <w:start w:val="1"/>
+      <w:numFmt w:val="bullet"/>
+      <w:lvlText w:val=""/>
+      <w:lvlJc w:val="left"/>
+      <w:pPr>
+        <w:ind w:left="5040" w:hanging="360"/>
+      </w:pPr>
+      <w:rPr>
+        <w:rFonts w:ascii="Symbol" w:hAnsi="Symbol" w:hint="default"/>
+      </w:rPr>
+    </w:lvl>
+    <w:lvl w:ilvl="7" w:tplc="04090003" w:tentative="1">
+      <w:start w:val="1"/>
+      <w:numFmt w:val="bullet"/>
+      <w:lvlText w:val="o"/>
+      <w:lvlJc w:val="left"/>
+      <w:pPr>
+        <w:ind w:left="5760" w:hanging="360"/>
+      </w:pPr>
+      <w:rPr>
+        <w:rFonts w:ascii="Courier New" w:hAnsi="Courier New" w:cs="Courier New" w:hint="default"/>
+      </w:rPr>
+    </w:lvl>
+    <w:lvl w:ilvl="8" w:tplc="04090005" w:tentative="1">
+      <w:start w:val="1"/>
+      <w:numFmt w:val="bullet"/>
+      <w:lvlText w:val=""/>
+      <w:lvlJc w:val="left"/>
+      <w:pPr>
+        <w:ind w:left="6480" w:hanging="360"/>
+      </w:pPr>
+      <w:rPr>
+        <w:rFonts w:ascii="Wingdings" w:hAnsi="Wingdings" w:hint="default"/>
+      </w:rPr>
+    </w:lvl>
+  </w:abstractNum>
+  <w:abstractNum w:abstractNumId="4" w15:restartNumberingAfterBreak="0">
     <w:nsid w:val="151B5950"/>
     <w:multiLevelType w:val="hybridMultilevel"/>
     <w:tmpl w:val="11ECEFD8"/>
@@ -3648,7 +4120,7 @@
       </w:rPr>
     </w:lvl>
   </w:abstractNum>
-  <w:abstractNum w:abstractNumId="4" w15:restartNumberingAfterBreak="0">
+  <w:abstractNum w:abstractNumId="5" w15:restartNumberingAfterBreak="0">
     <w:nsid w:val="156C0779"/>
     <w:multiLevelType w:val="hybridMultilevel"/>
     <w:tmpl w:val="DE02AB54"/>
@@ -3761,7 +4233,7 @@
       </w:rPr>
     </w:lvl>
   </w:abstractNum>
-  <w:abstractNum w:abstractNumId="5" w15:restartNumberingAfterBreak="0">
+  <w:abstractNum w:abstractNumId="6" w15:restartNumberingAfterBreak="0">
     <w:nsid w:val="15AB67F2"/>
     <w:multiLevelType w:val="hybridMultilevel"/>
     <w:tmpl w:val="09A0B3C6"/>
@@ -3874,7 +4346,7 @@
       </w:rPr>
     </w:lvl>
   </w:abstractNum>
-  <w:abstractNum w:abstractNumId="6" w15:restartNumberingAfterBreak="0">
+  <w:abstractNum w:abstractNumId="7" w15:restartNumberingAfterBreak="0">
     <w:nsid w:val="1AD77089"/>
     <w:multiLevelType w:val="hybridMultilevel"/>
     <w:tmpl w:val="120EFF3C"/>
@@ -3987,7 +4459,7 @@
       </w:rPr>
     </w:lvl>
   </w:abstractNum>
-  <w:abstractNum w:abstractNumId="7" w15:restartNumberingAfterBreak="0">
+  <w:abstractNum w:abstractNumId="8" w15:restartNumberingAfterBreak="0">
     <w:nsid w:val="1BF07CF9"/>
     <w:multiLevelType w:val="hybridMultilevel"/>
     <w:tmpl w:val="21260A1E"/>
@@ -4100,7 +4572,7 @@
       </w:rPr>
     </w:lvl>
   </w:abstractNum>
-  <w:abstractNum w:abstractNumId="8" w15:restartNumberingAfterBreak="0">
+  <w:abstractNum w:abstractNumId="9" w15:restartNumberingAfterBreak="0">
     <w:nsid w:val="1D9E6D04"/>
     <w:multiLevelType w:val="hybridMultilevel"/>
     <w:tmpl w:val="0BCE4214"/>
@@ -4213,7 +4685,7 @@
       </w:rPr>
     </w:lvl>
   </w:abstractNum>
-  <w:abstractNum w:abstractNumId="9" w15:restartNumberingAfterBreak="0">
+  <w:abstractNum w:abstractNumId="10" w15:restartNumberingAfterBreak="0">
     <w:nsid w:val="24395306"/>
     <w:multiLevelType w:val="hybridMultilevel"/>
     <w:tmpl w:val="A62431E2"/>
@@ -4326,7 +4798,7 @@
       </w:rPr>
     </w:lvl>
   </w:abstractNum>
-  <w:abstractNum w:abstractNumId="10" w15:restartNumberingAfterBreak="0">
+  <w:abstractNum w:abstractNumId="11" w15:restartNumberingAfterBreak="0">
     <w:nsid w:val="255C7032"/>
     <w:multiLevelType w:val="hybridMultilevel"/>
     <w:tmpl w:val="2160EB60"/>
@@ -4439,7 +4911,7 @@
       </w:rPr>
     </w:lvl>
   </w:abstractNum>
-  <w:abstractNum w:abstractNumId="11" w15:restartNumberingAfterBreak="0">
+  <w:abstractNum w:abstractNumId="12" w15:restartNumberingAfterBreak="0">
     <w:nsid w:val="25FD119F"/>
     <w:multiLevelType w:val="hybridMultilevel"/>
     <w:tmpl w:val="514C6790"/>
@@ -4552,7 +5024,7 @@
       </w:rPr>
     </w:lvl>
   </w:abstractNum>
-  <w:abstractNum w:abstractNumId="12" w15:restartNumberingAfterBreak="0">
+  <w:abstractNum w:abstractNumId="13" w15:restartNumberingAfterBreak="0">
     <w:nsid w:val="33B13E77"/>
     <w:multiLevelType w:val="hybridMultilevel"/>
     <w:tmpl w:val="5E4E3824"/>
@@ -4665,7 +5137,7 @@
       </w:rPr>
     </w:lvl>
   </w:abstractNum>
-  <w:abstractNum w:abstractNumId="13" w15:restartNumberingAfterBreak="0">
+  <w:abstractNum w:abstractNumId="14" w15:restartNumberingAfterBreak="0">
     <w:nsid w:val="381237A0"/>
     <w:multiLevelType w:val="hybridMultilevel"/>
     <w:tmpl w:val="6C3A486C"/>
@@ -4778,7 +5250,7 @@
       </w:rPr>
     </w:lvl>
   </w:abstractNum>
-  <w:abstractNum w:abstractNumId="14" w15:restartNumberingAfterBreak="0">
+  <w:abstractNum w:abstractNumId="15" w15:restartNumberingAfterBreak="0">
     <w:nsid w:val="389E4E7B"/>
     <w:multiLevelType w:val="hybridMultilevel"/>
     <w:tmpl w:val="9A0A0546"/>
@@ -4891,7 +5363,7 @@
       </w:rPr>
     </w:lvl>
   </w:abstractNum>
-  <w:abstractNum w:abstractNumId="15" w15:restartNumberingAfterBreak="0">
+  <w:abstractNum w:abstractNumId="16" w15:restartNumberingAfterBreak="0">
     <w:nsid w:val="3977551F"/>
     <w:multiLevelType w:val="hybridMultilevel"/>
     <w:tmpl w:val="B33EE2E4"/>
@@ -5004,7 +5476,7 @@
       </w:rPr>
     </w:lvl>
   </w:abstractNum>
-  <w:abstractNum w:abstractNumId="16" w15:restartNumberingAfterBreak="0">
+  <w:abstractNum w:abstractNumId="17" w15:restartNumberingAfterBreak="0">
     <w:nsid w:val="3CFD6EAB"/>
     <w:multiLevelType w:val="hybridMultilevel"/>
     <w:tmpl w:val="D51289E6"/>
@@ -5117,7 +5589,7 @@
       </w:rPr>
     </w:lvl>
   </w:abstractNum>
-  <w:abstractNum w:abstractNumId="17" w15:restartNumberingAfterBreak="0">
+  <w:abstractNum w:abstractNumId="18" w15:restartNumberingAfterBreak="0">
     <w:nsid w:val="3DEB2818"/>
     <w:multiLevelType w:val="hybridMultilevel"/>
     <w:tmpl w:val="AAB69C84"/>
@@ -5230,7 +5702,7 @@
       </w:rPr>
     </w:lvl>
   </w:abstractNum>
-  <w:abstractNum w:abstractNumId="18" w15:restartNumberingAfterBreak="0">
+  <w:abstractNum w:abstractNumId="19" w15:restartNumberingAfterBreak="0">
     <w:nsid w:val="4327727C"/>
     <w:multiLevelType w:val="hybridMultilevel"/>
     <w:tmpl w:val="ADD8B5CC"/>
@@ -5343,7 +5815,7 @@
       </w:rPr>
     </w:lvl>
   </w:abstractNum>
-  <w:abstractNum w:abstractNumId="19" w15:restartNumberingAfterBreak="0">
+  <w:abstractNum w:abstractNumId="20" w15:restartNumberingAfterBreak="0">
     <w:nsid w:val="476D6D50"/>
     <w:multiLevelType w:val="hybridMultilevel"/>
     <w:tmpl w:val="8D801008"/>
@@ -5456,7 +5928,7 @@
       </w:rPr>
     </w:lvl>
   </w:abstractNum>
-  <w:abstractNum w:abstractNumId="20" w15:restartNumberingAfterBreak="0">
+  <w:abstractNum w:abstractNumId="21" w15:restartNumberingAfterBreak="0">
     <w:nsid w:val="48A51747"/>
     <w:multiLevelType w:val="hybridMultilevel"/>
     <w:tmpl w:val="4544A4AA"/>
@@ -5569,7 +6041,7 @@
       </w:rPr>
     </w:lvl>
   </w:abstractNum>
-  <w:abstractNum w:abstractNumId="21" w15:restartNumberingAfterBreak="0">
+  <w:abstractNum w:abstractNumId="22" w15:restartNumberingAfterBreak="0">
     <w:nsid w:val="4BB07105"/>
     <w:multiLevelType w:val="hybridMultilevel"/>
     <w:tmpl w:val="3C723202"/>
@@ -5682,7 +6154,7 @@
       </w:rPr>
     </w:lvl>
   </w:abstractNum>
-  <w:abstractNum w:abstractNumId="22" w15:restartNumberingAfterBreak="0">
+  <w:abstractNum w:abstractNumId="23" w15:restartNumberingAfterBreak="0">
     <w:nsid w:val="4E165542"/>
     <w:multiLevelType w:val="hybridMultilevel"/>
     <w:tmpl w:val="0E62246C"/>
@@ -5795,7 +6267,7 @@
       </w:rPr>
     </w:lvl>
   </w:abstractNum>
-  <w:abstractNum w:abstractNumId="23" w15:restartNumberingAfterBreak="0">
+  <w:abstractNum w:abstractNumId="24" w15:restartNumberingAfterBreak="0">
     <w:nsid w:val="4E4038F5"/>
     <w:multiLevelType w:val="hybridMultilevel"/>
     <w:tmpl w:val="7CECF212"/>
@@ -5908,7 +6380,120 @@
       </w:rPr>
     </w:lvl>
   </w:abstractNum>
-  <w:abstractNum w:abstractNumId="24" w15:restartNumberingAfterBreak="0">
+  <w:abstractNum w:abstractNumId="25" w15:restartNumberingAfterBreak="0">
+    <w:nsid w:val="4EB3627C"/>
+    <w:multiLevelType w:val="hybridMultilevel"/>
+    <w:tmpl w:val="7CE28992"/>
+    <w:lvl w:ilvl="0" w:tplc="04090001">
+      <w:start w:val="1"/>
+      <w:numFmt w:val="bullet"/>
+      <w:lvlText w:val=""/>
+      <w:lvlJc w:val="left"/>
+      <w:pPr>
+        <w:ind w:left="720" w:hanging="360"/>
+      </w:pPr>
+      <w:rPr>
+        <w:rFonts w:ascii="Symbol" w:hAnsi="Symbol" w:hint="default"/>
+      </w:rPr>
+    </w:lvl>
+    <w:lvl w:ilvl="1" w:tplc="04090003">
+      <w:start w:val="1"/>
+      <w:numFmt w:val="bullet"/>
+      <w:lvlText w:val="o"/>
+      <w:lvlJc w:val="left"/>
+      <w:pPr>
+        <w:ind w:left="1440" w:hanging="360"/>
+      </w:pPr>
+      <w:rPr>
+        <w:rFonts w:ascii="Courier New" w:hAnsi="Courier New" w:cs="Courier New" w:hint="default"/>
+      </w:rPr>
+    </w:lvl>
+    <w:lvl w:ilvl="2" w:tplc="04090005" w:tentative="1">
+      <w:start w:val="1"/>
+      <w:numFmt w:val="bullet"/>
+      <w:lvlText w:val=""/>
+      <w:lvlJc w:val="left"/>
+      <w:pPr>
+        <w:ind w:left="2160" w:hanging="360"/>
+      </w:pPr>
+      <w:rPr>
+        <w:rFonts w:ascii="Wingdings" w:hAnsi="Wingdings" w:hint="default"/>
+      </w:rPr>
+    </w:lvl>
+    <w:lvl w:ilvl="3" w:tplc="04090001" w:tentative="1">
+      <w:start w:val="1"/>
+      <w:numFmt w:val="bullet"/>
+      <w:lvlText w:val=""/>
+      <w:lvlJc w:val="left"/>
+      <w:pPr>
+        <w:ind w:left="2880" w:hanging="360"/>
+      </w:pPr>
+      <w:rPr>
+        <w:rFonts w:ascii="Symbol" w:hAnsi="Symbol" w:hint="default"/>
+      </w:rPr>
+    </w:lvl>
+    <w:lvl w:ilvl="4" w:tplc="04090003" w:tentative="1">
+      <w:start w:val="1"/>
+      <w:numFmt w:val="bullet"/>
+      <w:lvlText w:val="o"/>
+      <w:lvlJc w:val="left"/>
+      <w:pPr>
+        <w:ind w:left="3600" w:hanging="360"/>
+      </w:pPr>
+      <w:rPr>
+        <w:rFonts w:ascii="Courier New" w:hAnsi="Courier New" w:cs="Courier New" w:hint="default"/>
+      </w:rPr>
+    </w:lvl>
+    <w:lvl w:ilvl="5" w:tplc="04090005" w:tentative="1">
+      <w:start w:val="1"/>
+      <w:numFmt w:val="bullet"/>
+      <w:lvlText w:val=""/>
+      <w:lvlJc w:val="left"/>
+      <w:pPr>
+        <w:ind w:left="4320" w:hanging="360"/>
+      </w:pPr>
+      <w:rPr>
+        <w:rFonts w:ascii="Wingdings" w:hAnsi="Wingdings" w:hint="default"/>
+      </w:rPr>
+    </w:lvl>
+    <w:lvl w:ilvl="6" w:tplc="04090001" w:tentative="1">
+      <w:start w:val="1"/>
+      <w:numFmt w:val="bullet"/>
+      <w:lvlText w:val=""/>
+      <w:lvlJc w:val="left"/>
+      <w:pPr>
+        <w:ind w:left="5040" w:hanging="360"/>
+      </w:pPr>
+      <w:rPr>
+        <w:rFonts w:ascii="Symbol" w:hAnsi="Symbol" w:hint="default"/>
+      </w:rPr>
+    </w:lvl>
+    <w:lvl w:ilvl="7" w:tplc="04090003" w:tentative="1">
+      <w:start w:val="1"/>
+      <w:numFmt w:val="bullet"/>
+      <w:lvlText w:val="o"/>
+      <w:lvlJc w:val="left"/>
+      <w:pPr>
+        <w:ind w:left="5760" w:hanging="360"/>
+      </w:pPr>
+      <w:rPr>
+        <w:rFonts w:ascii="Courier New" w:hAnsi="Courier New" w:cs="Courier New" w:hint="default"/>
+      </w:rPr>
+    </w:lvl>
+    <w:lvl w:ilvl="8" w:tplc="04090005" w:tentative="1">
+      <w:start w:val="1"/>
+      <w:numFmt w:val="bullet"/>
+      <w:lvlText w:val=""/>
+      <w:lvlJc w:val="left"/>
+      <w:pPr>
+        <w:ind w:left="6480" w:hanging="360"/>
+      </w:pPr>
+      <w:rPr>
+        <w:rFonts w:ascii="Wingdings" w:hAnsi="Wingdings" w:hint="default"/>
+      </w:rPr>
+    </w:lvl>
+  </w:abstractNum>
+  <w:abstractNum w:abstractNumId="26" w15:restartNumberingAfterBreak="0">
     <w:nsid w:val="50CC7896"/>
     <w:multiLevelType w:val="hybridMultilevel"/>
     <w:tmpl w:val="ACEC75E0"/>
@@ -6021,7 +6606,7 @@
       </w:rPr>
     </w:lvl>
   </w:abstractNum>
-  <w:abstractNum w:abstractNumId="25" w15:restartNumberingAfterBreak="0">
+  <w:abstractNum w:abstractNumId="27" w15:restartNumberingAfterBreak="0">
     <w:nsid w:val="513D48A4"/>
     <w:multiLevelType w:val="hybridMultilevel"/>
     <w:tmpl w:val="210C3FD6"/>
@@ -6134,7 +6719,7 @@
       </w:rPr>
     </w:lvl>
   </w:abstractNum>
-  <w:abstractNum w:abstractNumId="26" w15:restartNumberingAfterBreak="0">
+  <w:abstractNum w:abstractNumId="28" w15:restartNumberingAfterBreak="0">
     <w:nsid w:val="541C0BC9"/>
     <w:multiLevelType w:val="hybridMultilevel"/>
     <w:tmpl w:val="A94A2516"/>
@@ -6247,7 +6832,7 @@
       </w:rPr>
     </w:lvl>
   </w:abstractNum>
-  <w:abstractNum w:abstractNumId="27" w15:restartNumberingAfterBreak="0">
+  <w:abstractNum w:abstractNumId="29" w15:restartNumberingAfterBreak="0">
     <w:nsid w:val="58E339FB"/>
     <w:multiLevelType w:val="hybridMultilevel"/>
     <w:tmpl w:val="0E28707C"/>
@@ -6360,7 +6945,7 @@
       </w:rPr>
     </w:lvl>
   </w:abstractNum>
-  <w:abstractNum w:abstractNumId="28" w15:restartNumberingAfterBreak="0">
+  <w:abstractNum w:abstractNumId="30" w15:restartNumberingAfterBreak="0">
     <w:nsid w:val="5BE65C81"/>
     <w:multiLevelType w:val="hybridMultilevel"/>
     <w:tmpl w:val="FF2833C2"/>
@@ -6473,7 +7058,7 @@
       </w:rPr>
     </w:lvl>
   </w:abstractNum>
-  <w:abstractNum w:abstractNumId="29" w15:restartNumberingAfterBreak="0">
+  <w:abstractNum w:abstractNumId="31" w15:restartNumberingAfterBreak="0">
     <w:nsid w:val="5DE2774F"/>
     <w:multiLevelType w:val="hybridMultilevel"/>
     <w:tmpl w:val="ABB00530"/>
@@ -6586,7 +7171,7 @@
       </w:rPr>
     </w:lvl>
   </w:abstractNum>
-  <w:abstractNum w:abstractNumId="30" w15:restartNumberingAfterBreak="0">
+  <w:abstractNum w:abstractNumId="32" w15:restartNumberingAfterBreak="0">
     <w:nsid w:val="657219A6"/>
     <w:multiLevelType w:val="hybridMultilevel"/>
     <w:tmpl w:val="30B266E8"/>
@@ -6699,7 +7284,7 @@
       </w:rPr>
     </w:lvl>
   </w:abstractNum>
-  <w:abstractNum w:abstractNumId="31" w15:restartNumberingAfterBreak="0">
+  <w:abstractNum w:abstractNumId="33" w15:restartNumberingAfterBreak="0">
     <w:nsid w:val="65AD6B62"/>
     <w:multiLevelType w:val="hybridMultilevel"/>
     <w:tmpl w:val="AB3C95BE"/>
@@ -6812,7 +7397,7 @@
       </w:rPr>
     </w:lvl>
   </w:abstractNum>
-  <w:abstractNum w:abstractNumId="32" w15:restartNumberingAfterBreak="0">
+  <w:abstractNum w:abstractNumId="34" w15:restartNumberingAfterBreak="0">
     <w:nsid w:val="6776774E"/>
     <w:multiLevelType w:val="hybridMultilevel"/>
     <w:tmpl w:val="7B7A5A14"/>
@@ -6925,7 +7510,7 @@
       </w:rPr>
     </w:lvl>
   </w:abstractNum>
-  <w:abstractNum w:abstractNumId="33" w15:restartNumberingAfterBreak="0">
+  <w:abstractNum w:abstractNumId="35" w15:restartNumberingAfterBreak="0">
     <w:nsid w:val="74983201"/>
     <w:multiLevelType w:val="hybridMultilevel"/>
     <w:tmpl w:val="33362E2C"/>
@@ -7038,7 +7623,7 @@
       </w:rPr>
     </w:lvl>
   </w:abstractNum>
-  <w:abstractNum w:abstractNumId="34" w15:restartNumberingAfterBreak="0">
+  <w:abstractNum w:abstractNumId="36" w15:restartNumberingAfterBreak="0">
     <w:nsid w:val="766E3A99"/>
     <w:multiLevelType w:val="hybridMultilevel"/>
     <w:tmpl w:val="6244380E"/>
@@ -7151,7 +7736,7 @@
       </w:rPr>
     </w:lvl>
   </w:abstractNum>
-  <w:abstractNum w:abstractNumId="35" w15:restartNumberingAfterBreak="0">
+  <w:abstractNum w:abstractNumId="37" w15:restartNumberingAfterBreak="0">
     <w:nsid w:val="76D50B6F"/>
     <w:multiLevelType w:val="hybridMultilevel"/>
     <w:tmpl w:val="AF746A18"/>
@@ -7264,7 +7849,7 @@
       </w:rPr>
     </w:lvl>
   </w:abstractNum>
-  <w:abstractNum w:abstractNumId="36" w15:restartNumberingAfterBreak="0">
+  <w:abstractNum w:abstractNumId="38" w15:restartNumberingAfterBreak="0">
     <w:nsid w:val="7CD416C2"/>
     <w:multiLevelType w:val="hybridMultilevel"/>
     <w:tmpl w:val="96746592"/>
@@ -7377,7 +7962,7 @@
       </w:rPr>
     </w:lvl>
   </w:abstractNum>
-  <w:abstractNum w:abstractNumId="37" w15:restartNumberingAfterBreak="0">
+  <w:abstractNum w:abstractNumId="39" w15:restartNumberingAfterBreak="0">
     <w:nsid w:val="7D6A272F"/>
     <w:multiLevelType w:val="hybridMultilevel"/>
     <w:tmpl w:val="CDAE4A10"/>
@@ -7490,7 +8075,7 @@
       </w:rPr>
     </w:lvl>
   </w:abstractNum>
-  <w:abstractNum w:abstractNumId="38" w15:restartNumberingAfterBreak="0">
+  <w:abstractNum w:abstractNumId="40" w15:restartNumberingAfterBreak="0">
     <w:nsid w:val="7DC40CFE"/>
     <w:multiLevelType w:val="hybridMultilevel"/>
     <w:tmpl w:val="42F87AE4"/>
@@ -7604,121 +8189,127 @@
     </w:lvl>
   </w:abstractNum>
   <w:num w:numId="1">
-    <w:abstractNumId w:val="7"/>
+    <w:abstractNumId w:val="8"/>
   </w:num>
   <w:num w:numId="2">
-    <w:abstractNumId w:val="25"/>
+    <w:abstractNumId w:val="27"/>
   </w:num>
   <w:num w:numId="3">
     <w:abstractNumId w:val="2"/>
   </w:num>
   <w:num w:numId="4">
-    <w:abstractNumId w:val="8"/>
+    <w:abstractNumId w:val="9"/>
   </w:num>
   <w:num w:numId="5">
+    <w:abstractNumId w:val="17"/>
+  </w:num>
+  <w:num w:numId="6">
     <w:abstractNumId w:val="16"/>
   </w:num>
-  <w:num w:numId="6">
+  <w:num w:numId="7">
+    <w:abstractNumId w:val="24"/>
+  </w:num>
+  <w:num w:numId="8">
+    <w:abstractNumId w:val="12"/>
+  </w:num>
+  <w:num w:numId="9">
+    <w:abstractNumId w:val="30"/>
+  </w:num>
+  <w:num w:numId="10">
+    <w:abstractNumId w:val="35"/>
+  </w:num>
+  <w:num w:numId="11">
+    <w:abstractNumId w:val="40"/>
+  </w:num>
+  <w:num w:numId="12">
+    <w:abstractNumId w:val="31"/>
+  </w:num>
+  <w:num w:numId="13">
+    <w:abstractNumId w:val="14"/>
+  </w:num>
+  <w:num w:numId="14">
+    <w:abstractNumId w:val="13"/>
+  </w:num>
+  <w:num w:numId="15">
+    <w:abstractNumId w:val="20"/>
+  </w:num>
+  <w:num w:numId="16">
     <w:abstractNumId w:val="15"/>
   </w:num>
-  <w:num w:numId="7">
-    <w:abstractNumId w:val="23"/>
-  </w:num>
-  <w:num w:numId="8">
-    <w:abstractNumId w:val="11"/>
-  </w:num>
-  <w:num w:numId="9">
-    <w:abstractNumId w:val="28"/>
-  </w:num>
-  <w:num w:numId="10">
-    <w:abstractNumId w:val="33"/>
-  </w:num>
-  <w:num w:numId="11">
-    <w:abstractNumId w:val="38"/>
-  </w:num>
-  <w:num w:numId="12">
-    <w:abstractNumId w:val="29"/>
-  </w:num>
-  <w:num w:numId="13">
-    <w:abstractNumId w:val="13"/>
-  </w:num>
-  <w:num w:numId="14">
-    <w:abstractNumId w:val="12"/>
-  </w:num>
-  <w:num w:numId="15">
-    <w:abstractNumId w:val="19"/>
-  </w:num>
-  <w:num w:numId="16">
-    <w:abstractNumId w:val="14"/>
-  </w:num>
   <w:num w:numId="17">
-    <w:abstractNumId w:val="30"/>
+    <w:abstractNumId w:val="32"/>
   </w:num>
   <w:num w:numId="18">
     <w:abstractNumId w:val="0"/>
   </w:num>
   <w:num w:numId="19">
-    <w:abstractNumId w:val="27"/>
+    <w:abstractNumId w:val="29"/>
   </w:num>
   <w:num w:numId="20">
+    <w:abstractNumId w:val="36"/>
+  </w:num>
+  <w:num w:numId="21">
+    <w:abstractNumId w:val="6"/>
+  </w:num>
+  <w:num w:numId="22">
+    <w:abstractNumId w:val="21"/>
+  </w:num>
+  <w:num w:numId="23">
+    <w:abstractNumId w:val="10"/>
+  </w:num>
+  <w:num w:numId="24">
+    <w:abstractNumId w:val="28"/>
+  </w:num>
+  <w:num w:numId="25">
+    <w:abstractNumId w:val="23"/>
+  </w:num>
+  <w:num w:numId="26">
+    <w:abstractNumId w:val="26"/>
+  </w:num>
+  <w:num w:numId="27">
     <w:abstractNumId w:val="34"/>
   </w:num>
-  <w:num w:numId="21">
-    <w:abstractNumId w:val="5"/>
-  </w:num>
-  <w:num w:numId="22">
-    <w:abstractNumId w:val="20"/>
-  </w:num>
-  <w:num w:numId="23">
-    <w:abstractNumId w:val="9"/>
-  </w:num>
-  <w:num w:numId="24">
-    <w:abstractNumId w:val="26"/>
-  </w:num>
-  <w:num w:numId="25">
-    <w:abstractNumId w:val="22"/>
-  </w:num>
-  <w:num w:numId="26">
-    <w:abstractNumId w:val="24"/>
-  </w:num>
-  <w:num w:numId="27">
-    <w:abstractNumId w:val="32"/>
-  </w:num>
   <w:num w:numId="28">
-    <w:abstractNumId w:val="6"/>
+    <w:abstractNumId w:val="7"/>
   </w:num>
   <w:num w:numId="29">
-    <w:abstractNumId w:val="36"/>
+    <w:abstractNumId w:val="38"/>
   </w:num>
   <w:num w:numId="30">
-    <w:abstractNumId w:val="31"/>
+    <w:abstractNumId w:val="33"/>
   </w:num>
   <w:num w:numId="31">
     <w:abstractNumId w:val="1"/>
   </w:num>
   <w:num w:numId="32">
+    <w:abstractNumId w:val="19"/>
+  </w:num>
+  <w:num w:numId="33">
+    <w:abstractNumId w:val="5"/>
+  </w:num>
+  <w:num w:numId="34">
+    <w:abstractNumId w:val="4"/>
+  </w:num>
+  <w:num w:numId="35">
     <w:abstractNumId w:val="18"/>
   </w:num>
-  <w:num w:numId="33">
-    <w:abstractNumId w:val="4"/>
+  <w:num w:numId="36">
+    <w:abstractNumId w:val="37"/>
   </w:num>
-  <w:num w:numId="34">
+  <w:num w:numId="37">
+    <w:abstractNumId w:val="22"/>
+  </w:num>
+  <w:num w:numId="38">
+    <w:abstractNumId w:val="11"/>
+  </w:num>
+  <w:num w:numId="39">
+    <w:abstractNumId w:val="39"/>
+  </w:num>
+  <w:num w:numId="40">
     <w:abstractNumId w:val="3"/>
   </w:num>
-  <w:num w:numId="35">
-    <w:abstractNumId w:val="17"/>
-  </w:num>
-  <w:num w:numId="36">
-    <w:abstractNumId w:val="35"/>
-  </w:num>
-  <w:num w:numId="37">
-    <w:abstractNumId w:val="21"/>
-  </w:num>
-  <w:num w:numId="38">
-    <w:abstractNumId w:val="10"/>
-  </w:num>
-  <w:num w:numId="39">
-    <w:abstractNumId w:val="37"/>
+  <w:num w:numId="41">
+    <w:abstractNumId w:val="25"/>
   </w:num>
 </w:numbering>
 </file>
@@ -8391,6 +8982,16 @@
       <w:color w:val="1F4D78" w:themeColor="accent1" w:themeShade="7F"/>
     </w:rPr>
   </w:style>
+  <w:style w:type="character" w:customStyle="1" w:styleId="mi">
+    <w:name w:val="mi"/>
+    <w:basedOn w:val="DefaultParagraphFont"/>
+    <w:rsid w:val="00D35D15"/>
+  </w:style>
+  <w:style w:type="character" w:customStyle="1" w:styleId="mjxassistivemathml">
+    <w:name w:val="mjx_assistive_mathml"/>
+    <w:basedOn w:val="DefaultParagraphFont"/>
+    <w:rsid w:val="00D35D15"/>
+  </w:style>
 </w:styles>
 </file>
 

</xml_diff>